<commit_message>
updated Lab 09 with points for each part
</commit_message>
<xml_diff>
--- a/lab09/Lab 09.docx
+++ b/lab09/Lab 09.docx
@@ -25,6 +25,7 @@
     <w:p>
       <w:pPr>
         <w:numPr>
+          <w:ilvl w:val="0"/>
           <w:numId w:val="0"/>
         </w:numPr>
         <w:rPr>
@@ -43,6 +44,7 @@
     <w:p>
       <w:pPr>
         <w:numPr>
+          <w:ilvl w:val="0"/>
           <w:numId w:val="0"/>
         </w:numPr>
         <w:rPr>
@@ -61,6 +63,7 @@
     <w:p>
       <w:pPr>
         <w:numPr>
+          <w:ilvl w:val="0"/>
           <w:numId w:val="0"/>
         </w:numPr>
         <w:rPr>
@@ -86,7 +89,7 @@
           <w:rFonts w:hint="default"/>
           <w:lang w:val="en-US"/>
         </w:rPr>
-        <w:t>Write a definition for a class named Circle with attributes center and radius, where center is a Point object and radius is a number.</w:t>
+        <w:t>20 pts. Write a definition for a class named Circle with attributes center and radius, where center is a Point object and radius is a number.</w:t>
       </w:r>
     </w:p>
     <w:p>
@@ -106,7 +109,7 @@
           <w:rFonts w:hint="default"/>
           <w:lang w:val="en-US"/>
         </w:rPr>
-        <w:t>Write a function named point_in_circle that takes a Circle and a Point and returns True if the Point lies in or on the boundary of the circle.</w:t>
+        <w:t>10 pts. Write a function named point_in_circle that takes a Circle and a Point and returns True if the Point lies in or on the boundary of the circle.</w:t>
       </w:r>
     </w:p>
     <w:p>
@@ -126,7 +129,7 @@
           <w:rFonts w:hint="default"/>
           <w:lang w:val="en-US"/>
         </w:rPr>
-        <w:t>Write a function named rect_in_circle that takes a Circle and a Rectangle and returns True if the Rectangle lies entirely in or on the boundary of the circle.</w:t>
+        <w:t>10 pts. Write a function named rect_in_circle that takes a Circle and a Rectangle and returns True if the Rectangle lies entirely in or on the boundary of the circle.</w:t>
       </w:r>
     </w:p>
     <w:p>
@@ -146,7 +149,7 @@
           <w:rFonts w:hint="default"/>
           <w:lang w:val="en-US"/>
         </w:rPr>
-        <w:t>Write a function that instantiates 5 Circles objects all with centers at (150, 100) and a radius that is random between 5 and 50. Have your main script call that function, and then print out the center and radius of each as : circle %d : center (%d,%d), radius %d</w:t>
+        <w:t>20 pts. Write a function that instantiates 5 Circles objects all with centers at (150, 100) and a radius that is random between 5 and 50. Have your main script call that function, and then print out the center and radius of each as : circle %d : center (%d,%d), radius %d</w:t>
       </w:r>
     </w:p>
     <w:p>
@@ -165,10 +168,36 @@
           <w:rFonts w:hint="default"/>
           <w:lang w:val="en-US"/>
         </w:rPr>
-        <w:t>Write a function called draw_rect that takes a Turtle object and a Rectangle and uses the Turtle to draw the Rectangle. Be sure to call the turtle.mainloop() at the end of your script to keep the drawing visible.</w:t>
+        <w:t>10 pts.  Write a function called draw_rect that takes a Turtle object and a Rectangle and uses the Turtle to draw the Rectangle. Be sure to call the turtle.mainloop() at the end of your script to keep the drawing visible.</w:t>
+      </w:r>
+    </w:p>
+    <w:p>
+      <w:pPr>
+        <w:numPr>
+          <w:ilvl w:val="0"/>
+          <w:numId w:val="1"/>
+        </w:numPr>
+        <w:ind w:left="425" w:leftChars="0" w:hanging="425" w:firstLineChars="0"/>
+        <w:rPr>
+          <w:lang w:val="en-US"/>
+        </w:rPr>
+      </w:pPr>
+      <w:r>
+        <w:rPr>
+          <w:rFonts w:hint="default"/>
+          <w:lang w:val="en-US"/>
+        </w:rPr>
+        <w:t xml:space="preserve">10 pts. </w:t>
       </w:r>
       <w:bookmarkStart w:id="0" w:name="_GoBack"/>
       <w:bookmarkEnd w:id="0"/>
+      <w:r>
+        <w:rPr>
+          <w:rFonts w:hint="default"/>
+          <w:lang w:val="en-US"/>
+        </w:rPr>
+        <w:t>Write a function called draw_circle that takes a Turtle and a Circle and draws the Circle</w:t>
+      </w:r>
     </w:p>
     <w:p>
       <w:pPr>
@@ -183,28 +212,9 @@
       </w:pPr>
       <w:r>
         <w:rPr>
-          <w:rFonts w:hint="default"/>
-          <w:lang w:val="en-US"/>
-        </w:rPr>
-        <w:t>Write a function called draw_circle that takes a Turtle and a Circle and draws the Circle</w:t>
-      </w:r>
-    </w:p>
-    <w:p>
-      <w:pPr>
-        <w:numPr>
-          <w:ilvl w:val="0"/>
-          <w:numId w:val="1"/>
-        </w:numPr>
-        <w:ind w:left="425" w:leftChars="0" w:hanging="425" w:firstLineChars="0"/>
-        <w:rPr>
-          <w:lang w:val="en-US"/>
-        </w:rPr>
-      </w:pPr>
-      <w:r>
-        <w:rPr>
-          <w:lang w:val="en-US"/>
-        </w:rPr>
-        <w:t xml:space="preserve">Use your circle class and turtle to draw the olympics rings with their proper colors and a penwidth of 10. Look at the following python docs page for guidance on the turtle functions and setting attributes like pencolor and pensize. </w:t>
+          <w:lang w:val="en-US"/>
+        </w:rPr>
+        <w:t xml:space="preserve">20 pts.  Use your circle class and turtle to draw the olympics rings with their proper colors and a penwidth of 10. Look at the following python docs page for guidance on the turtle functions and setting attributes like pencolor and pensize. </w:t>
       </w:r>
     </w:p>
     <w:p>
@@ -251,6 +261,7 @@
     <w:p>
       <w:pPr>
         <w:numPr>
+          <w:ilvl w:val="0"/>
           <w:numId w:val="0"/>
         </w:numPr>
         <w:ind w:leftChars="0"/>
@@ -262,6 +273,7 @@
     <w:p>
       <w:pPr>
         <w:numPr>
+          <w:ilvl w:val="0"/>
           <w:numId w:val="0"/>
         </w:numPr>
         <w:ind w:leftChars="0"/>
@@ -487,6 +499,7 @@
     <w:p>
       <w:pPr>
         <w:numPr>
+          <w:ilvl w:val="0"/>
           <w:numId w:val="0"/>
         </w:numPr>
         <w:ind w:leftChars="0"/>
@@ -498,6 +511,7 @@
     <w:p>
       <w:pPr>
         <w:numPr>
+          <w:ilvl w:val="0"/>
           <w:numId w:val="0"/>
         </w:numPr>
         <w:ind w:leftChars="0"/>
@@ -899,6 +913,7 @@
       <w:jc w:val="left"/>
     </w:pPr>
     <w:rPr>
+      <w:rFonts w:ascii="Times New Roman" w:hAnsi="Times New Roman" w:eastAsia="SimSun" w:cs="Times New Roman"/>
       <w:kern w:val="0"/>
       <w:sz w:val="24"/>
       <w:szCs w:val="24"/>
@@ -947,6 +962,7 @@
   </w:style>
   <w:style w:type="character" w:customStyle="1" w:styleId="11">
     <w:name w:val="fontstyle41"/>
+    <w:qFormat/>
     <w:uiPriority w:val="0"/>
     <w:rPr>
       <w:rFonts w:ascii="URWPalladioL-Roma" w:hAnsi="URWPalladioL-Roma" w:eastAsia="URWPalladioL-Roma" w:cs="URWPalladioL-Roma"/>

</xml_diff>